<commit_message>
manuscript updates and readme file updates for iso data
</commit_message>
<xml_diff>
--- a/doc/manuscript/ArcInc_outline.docx
+++ b/doc/manuscript/ArcInc_outline.docx
@@ -32,12 +32,29 @@
     <w:p>
       <w:pPr>
         <w:spacing w:after="120"/>
-        <w:rPr>
-          <w:b/>
-        </w:rPr>
-      </w:pPr>
-      <w:r>
-        <w:t>The spike and subsequent decline in atmospheric radiocarbon due to nuclear weapons testing in the mid-20</w:t>
+      </w:pPr>
+      <w:r>
+        <w:t>The laboratory soil incubation is a commonly used technique for understanding soil carbon dynamics. Soil carbon is a heterogeneous mixture of organic matter, some of which persists in the soil for months or years, while some persists for centuries or millen</w:t>
+      </w:r>
+      <w:r>
+        <w:t>n</w:t>
+      </w:r>
+      <w:r>
+        <w:t>ia. The persistence of soil carbon can be understood through the concept of different “pools” of carbon that are defined by the mechanism by which they persist in the soil and are characterized by distinct age distributions.</w:t>
+      </w:r>
+    </w:p>
+    <w:p>
+      <w:pPr>
+        <w:spacing w:after="120"/>
+      </w:pPr>
+      <w:r>
+        <w:t>Natural abundance radiocarbon provides informat</w:t>
+      </w:r>
+      <w:r>
+        <w:t>ion about carbon dynamics on centennial or millennial scales</w:t>
+      </w:r>
+      <w:r>
+        <w:t>, while insight into decadal scale dynamics can be gained from tracing the pulse of radiocarbon introduced into the biosphere from nuclear weapons testing (“bomb-C”) in the mid-20</w:t>
       </w:r>
       <w:r>
         <w:rPr>
@@ -46,7 +63,40 @@
         <w:t>th</w:t>
       </w:r>
       <w:r>
-        <w:t xml:space="preserve"> century enables the detection of decadally cycling carbon in soils. </w:t>
+        <w:t> century. The bomb-C pulse peaked in the atmosphere in the 1950s (Fig. 1), but due to differential rates of abiotic incorporation and biological processing, the peak is lagged in time and dampened in soils. The relative enrichment in bomb-C in different pools of soil carbon is a useful tool for inferring the relative rate at which carbon enters and leaves the pool, and for a homogenous pool it is functionally equivalent to the intrinsic decomposition rate.</w:t>
+      </w:r>
+    </w:p>
+    <w:p>
+      <w:pPr>
+        <w:spacing w:after="120"/>
+      </w:pPr>
+      <w:r>
+        <w:t xml:space="preserve">Extracting and measuring the radiocarbon content of specific soil carbon pools is hampered by spatial and temporal heterogeneity of the mechanisms that lead to soil carbon persistence, such as physical occlusion in aggregates, association with minerals, or </w:t>
+      </w:r>
+      <w:r>
+        <w:t>chemical recalcitrance</w:t>
+      </w:r>
+      <w:r>
+        <w:t>. Defining soil carbon pools empirically with techniques such as density, size, or resistance to chemical attack can be useful, but these methods also introduce artifacts and likely result in mixtures of pools with different age distributions. In contrast, although they also introduce artifacts due to disturbance and potential alteration of the microbial community, laboratory soil incubations make use of the same fractionation agent as is found </w:t>
+      </w:r>
+      <w:r>
+        <w:rPr>
+          <w:i/>
+          <w:iCs/>
+        </w:rPr>
+        <w:t>in situ</w:t>
+      </w:r>
+      <w:r>
+        <w:t>: the microbial community. Measuring the radiocarbon signal of CO</w:t>
+      </w:r>
+      <w:r>
+        <w:rPr>
+          <w:vertAlign w:val="subscript"/>
+        </w:rPr>
+        <w:t>2</w:t>
+      </w:r>
+      <w:r>
+        <w:t> (Δ</w:t>
       </w:r>
       <w:r>
         <w:rPr>
@@ -55,7 +105,27 @@
         <w:t>14</w:t>
       </w:r>
       <w:r>
-        <w:t xml:space="preserve">C enrichment of soil organic matter from “bomb-C” pulse indicates the presence of recently fixed carbon, while </w:t>
+        <w:t>C-CO</w:t>
+      </w:r>
+      <w:r>
+        <w:rPr>
+          <w:vertAlign w:val="subscript"/>
+        </w:rPr>
+        <w:t>2</w:t>
+      </w:r>
+      <w:r>
+        <w:t>) released in laboratory incubations of bulk soils is a powerful tool for understanding the relative processing rate of carbon in soil (or transit time) as it provides an integrated measure of the weighted contribution to the release flux from pools of soil carbon with distinct processing rates.</w:t>
+      </w:r>
+    </w:p>
+    <w:p>
+      <w:pPr>
+        <w:spacing w:after="120"/>
+      </w:pPr>
+      <w:r>
+        <w:t xml:space="preserve">Calculating ages and transit times of soil carbon from </w:t>
+      </w:r>
+      <w:r>
+        <w:t>Δ</w:t>
       </w:r>
       <w:r>
         <w:rPr>
@@ -64,10 +134,146 @@
         <w:t>14</w:t>
       </w:r>
       <w:r>
+        <w:t xml:space="preserve">C </w:t>
+      </w:r>
+      <w:r>
+        <w:t xml:space="preserve">requires the use of a model. However, parameterizing these models is challenging, both due to the uncertainty of the persistence mechanisms themselves as well as a lack of observational constraints. Radiocarbon observations at a single point in time are very useful, but due to the curvature of the bomb-C peak there are two points in </w:t>
+      </w:r>
+      <w:r>
+        <w:lastRenderedPageBreak/>
+        <w:t>time with the same atmospheric radiocarbon value</w:t>
+      </w:r>
+      <w:r>
+        <w:t>,</w:t>
+      </w:r>
+      <w:r>
+        <w:t xml:space="preserve"> </w:t>
+      </w:r>
+      <w:r>
+        <w:t>leading</w:t>
+      </w:r>
+      <w:r>
+        <w:t xml:space="preserve"> to multiple model solutions. </w:t>
+      </w:r>
+      <w:r>
+        <w:t>O</w:t>
+      </w:r>
+      <w:r>
+        <w:t>bservations of Δ</w:t>
+      </w:r>
+      <w:r>
+        <w:rPr>
+          <w:vertAlign w:val="superscript"/>
+        </w:rPr>
+        <w:t>14</w:t>
+      </w:r>
+      <w:r>
+        <w:t>C-CO</w:t>
+      </w:r>
+      <w:r>
+        <w:rPr>
+          <w:vertAlign w:val="subscript"/>
+        </w:rPr>
+        <w:t>2</w:t>
+      </w:r>
+      <w:r>
+        <w:t xml:space="preserve"> at </w:t>
+      </w:r>
+      <w:r>
+        <w:t>multiple</w:t>
+      </w:r>
+      <w:r>
+        <w:t xml:space="preserve"> point</w:t>
+      </w:r>
+      <w:r>
+        <w:t>s</w:t>
+      </w:r>
+      <w:r>
+        <w:t xml:space="preserve"> in time can g</w:t>
+      </w:r>
+      <w:r>
+        <w:t xml:space="preserve">reatly reduce model uncertainty by serving as additional </w:t>
+      </w:r>
+      <w:r>
+        <w:t>constraints.</w:t>
+      </w:r>
+    </w:p>
+    <w:p>
+      <w:pPr>
+        <w:spacing w:after="120"/>
+      </w:pPr>
+      <w:r>
+        <w:t>Air-drying soils for storage in archives is a common practice of convenience with long-recognized effects on biological, physical, and chemical properties (Bartlett and James, 1980).</w:t>
+      </w:r>
+      <w:r>
+        <w:t xml:space="preserve"> </w:t>
+      </w:r>
+      <w:r>
+        <w:t xml:space="preserve">Soil archives have proved to be a valuable resource for </w:t>
+      </w:r>
+      <w:r>
+        <w:t>looking at the change in soil carbon over time</w:t>
+      </w:r>
+      <w:r>
+        <w:t xml:space="preserve">, with the most extreme example being the &gt;150 year archives from the </w:t>
+      </w:r>
+      <w:proofErr w:type="spellStart"/>
+      <w:r>
+        <w:t>Rothamsted</w:t>
+      </w:r>
+      <w:proofErr w:type="spellEnd"/>
+      <w:r>
+        <w:t xml:space="preserve"> long-term experiments, used for parameterizing the well-known soil carbon model Roth-C</w:t>
+      </w:r>
+      <w:r>
+        <w:t xml:space="preserve"> (</w:t>
+      </w:r>
+      <w:proofErr w:type="spellStart"/>
+      <w:r>
+        <w:t>Jenkinson</w:t>
+      </w:r>
+      <w:proofErr w:type="spellEnd"/>
+      <w:r>
+        <w:t xml:space="preserve"> et al., 2002)</w:t>
+      </w:r>
+      <w:r>
+        <w:t>. However, the effect</w:t>
+      </w:r>
+      <w:r>
+        <w:t xml:space="preserve"> of air-drying, storage, and subsequent rewetting on </w:t>
+      </w:r>
+      <w:r>
+        <w:rPr>
+          <w:vertAlign w:val="superscript"/>
+        </w:rPr>
+        <w:t>14</w:t>
+      </w:r>
+      <w:r>
         <w:t>C</w:t>
       </w:r>
       <w:r>
-        <w:t xml:space="preserve"> depletion, due to the natural process of radioactive decay, is indicative of carbon that has persisted in the soil on centennial to millennial scales. </w:t>
+        <w:t>-CO</w:t>
+      </w:r>
+      <w:r>
+        <w:rPr>
+          <w:vertAlign w:val="subscript"/>
+        </w:rPr>
+        <w:t>2</w:t>
+      </w:r>
+      <w:r>
+        <w:rPr>
+          <w:vertAlign w:val="subscript"/>
+        </w:rPr>
+        <w:t xml:space="preserve"> </w:t>
+      </w:r>
+      <w:r>
+        <w:t xml:space="preserve">observed in soil incubations </w:t>
+      </w:r>
+      <w:r>
+        <w:t>has</w:t>
+      </w:r>
+      <w:r>
+        <w:t xml:space="preserve"> not been documented.</w:t>
       </w:r>
     </w:p>
     <w:p>
@@ -75,40 +281,204 @@
         <w:spacing w:after="120"/>
       </w:pPr>
       <w:r>
-        <w:t xml:space="preserve">Natural abundance radiocarbon </w:t>
-      </w:r>
-      <w:r>
-        <w:t>in CO</w:t>
-      </w:r>
-      <w:r>
-        <w:rPr>
-          <w:vertAlign w:val="subscript"/>
-        </w:rPr>
-        <w:t>2</w:t>
-      </w:r>
-      <w:r>
-        <w:t xml:space="preserve"> released from soil </w:t>
-      </w:r>
-      <w:r>
-        <w:t xml:space="preserve">incubations can provide a powerful soil C model constraint, as they provide an integrated signal of the organic matter actively respired by </w:t>
-      </w:r>
-      <w:r>
-        <w:t>the microbial community</w:t>
+        <w:t>Following air-drying and rewetting, most soils exhibit a characteristic rapid increase in CO</w:t>
+      </w:r>
+      <w:r>
+        <w:rPr>
+          <w:vertAlign w:val="subscript"/>
+        </w:rPr>
+        <w:t>2</w:t>
+      </w:r>
+      <w:r>
+        <w:t xml:space="preserve"> production, before returning to equilibrium respiration rates. The mechanism or mechanisms driving this pulse of CO</w:t>
+      </w:r>
+      <w:r>
+        <w:rPr>
+          <w:vertAlign w:val="subscript"/>
+        </w:rPr>
+        <w:t>2</w:t>
+      </w:r>
+      <w:r>
+        <w:t xml:space="preserve"> have been extensively studied over the past several decades. The source of the CO</w:t>
+      </w:r>
+      <w:r>
+        <w:rPr>
+          <w:vertAlign w:val="subscript"/>
+        </w:rPr>
+        <w:t>2</w:t>
+      </w:r>
+      <w:r>
+        <w:t xml:space="preserve"> released in the rewetting pulse has been hypothesized to come from the </w:t>
+      </w:r>
+      <w:proofErr w:type="spellStart"/>
+      <w:r>
+        <w:t>lysis</w:t>
+      </w:r>
+      <w:proofErr w:type="spellEnd"/>
+      <w:r>
+        <w:t xml:space="preserve"> of microbial cells subjected to osmotic shock</w:t>
+      </w:r>
+      <w:r>
+        <w:t xml:space="preserve"> (Williams and Xia, 2009; Warren et al 2014)</w:t>
+      </w:r>
+      <w:r>
+        <w:t xml:space="preserve">, disruption of soil aggregates, </w:t>
+      </w:r>
+      <w:proofErr w:type="spellStart"/>
+      <w:r>
+        <w:t>osmolytes</w:t>
+      </w:r>
+      <w:proofErr w:type="spellEnd"/>
+      <w:r>
+        <w:t xml:space="preserve"> released from microbes emerging from aridity induced dormancy</w:t>
+      </w:r>
+      <w:r>
+        <w:t xml:space="preserve"> (</w:t>
+      </w:r>
+      <w:proofErr w:type="spellStart"/>
+      <w:r>
+        <w:t>Fierer</w:t>
+      </w:r>
+      <w:proofErr w:type="spellEnd"/>
+      <w:r>
+        <w:t xml:space="preserve"> and </w:t>
+      </w:r>
+      <w:proofErr w:type="spellStart"/>
+      <w:r>
+        <w:t>Schimel</w:t>
+      </w:r>
+      <w:proofErr w:type="spellEnd"/>
+      <w:r>
+        <w:t>, 2002/2003)</w:t>
+      </w:r>
+      <w:r>
+        <w:t xml:space="preserve">, desorption of mineral-associated organic matter, or a combination of these sources. </w:t>
+      </w:r>
+      <w:r>
+        <w:t>[</w:t>
+      </w:r>
+      <w:proofErr w:type="spellStart"/>
+      <w:r>
+        <w:t>cf</w:t>
+      </w:r>
+      <w:proofErr w:type="spellEnd"/>
+      <w:r>
+        <w:t>, Jones et al., 2019: CO</w:t>
+      </w:r>
+      <w:r>
+        <w:rPr>
+          <w:vertAlign w:val="subscript"/>
+        </w:rPr>
+        <w:t>2</w:t>
+      </w:r>
+      <w:r>
+        <w:t xml:space="preserve"> release as a function of storage duration</w:t>
+      </w:r>
+      <w:r>
+        <w:t>; only a shift in the timing of rewetting pulse</w:t>
+      </w:r>
+      <w:r>
+        <w:t>]</w:t>
       </w:r>
       <w:r>
         <w:t>.</w:t>
       </w:r>
+    </w:p>
+    <w:p>
+      <w:pPr>
+        <w:spacing w:after="120"/>
+      </w:pPr>
+      <w:r>
+        <w:t xml:space="preserve">Air-drying has been shown to result in the formation of new or stronger mineral-organic associations, increased aggregate stability, decreased microbial biomass, and a higher quantity of water-extractable organic matter. Air-drying and rewetting effects appear to be soil-specific, with desorption of </w:t>
+      </w:r>
+      <w:proofErr w:type="spellStart"/>
+      <w:r>
+        <w:t>minC</w:t>
+      </w:r>
+      <w:proofErr w:type="spellEnd"/>
+      <w:r>
+        <w:t xml:space="preserve"> upon rewetting observed for </w:t>
+      </w:r>
+      <w:proofErr w:type="spellStart"/>
+      <w:r>
+        <w:t>smectite</w:t>
+      </w:r>
+      <w:proofErr w:type="spellEnd"/>
+      <w:r>
+        <w:t xml:space="preserve">-rich or highly charged soils, and </w:t>
+      </w:r>
+      <w:r>
+        <w:t>differences in</w:t>
+      </w:r>
+      <w:r>
+        <w:t xml:space="preserve"> the quantity and rate of CO</w:t>
+      </w:r>
+      <w:r>
+        <w:rPr>
+          <w:vertAlign w:val="subscript"/>
+        </w:rPr>
+        <w:t>2</w:t>
+      </w:r>
+      <w:r>
+        <w:t xml:space="preserve"> release following rewetting </w:t>
+      </w:r>
+      <w:r>
+        <w:t xml:space="preserve">varying </w:t>
+      </w:r>
+      <w:r>
+        <w:t xml:space="preserve">with soil texture and degree of aggregation (Kaiser et al., 2014). </w:t>
+      </w:r>
+    </w:p>
+    <w:p>
+      <w:pPr>
+        <w:spacing w:after="120"/>
+      </w:pPr>
+      <w:r>
+        <w:t>During short-term incubations, the majority of CO</w:t>
+      </w:r>
+      <w:r>
+        <w:rPr>
+          <w:vertAlign w:val="subscript"/>
+        </w:rPr>
+        <w:t>2</w:t>
+      </w:r>
       <w:r>
         <w:t xml:space="preserve"> </w:t>
       </w:r>
       <w:r>
-        <w:t xml:space="preserve">More rapidly cycling pools of soil organic matter dominate the flux of carbon exiting the soil system via heterotrophic respiration, which can be inferred from the observation that respiration is </w:t>
-      </w:r>
-      <w:r>
-        <w:t>almost always</w:t>
-      </w:r>
-      <w:r>
-        <w:t xml:space="preserve"> more enriched in </w:t>
+        <w:t>can be</w:t>
+      </w:r>
+      <w:r>
+        <w:t xml:space="preserve"> </w:t>
+      </w:r>
+      <w:r>
+        <w:t xml:space="preserve">assumed to derive from the substrates consumed by the microbial community </w:t>
+      </w:r>
+      <w:r>
+        <w:rPr>
+          <w:i/>
+        </w:rPr>
+        <w:t>in situ</w:t>
+      </w:r>
+      <w:r>
+        <w:t>. In longer duration incubations, the lack of new inputs to the system is assumed to lead to shifts in substrate utilization, from easily acces</w:t>
+      </w:r>
+      <w:r>
+        <w:t>sible, shorter-cycling</w:t>
+      </w:r>
+      <w:r>
+        <w:t xml:space="preserve"> pools to less accessible pools, i.e. </w:t>
+      </w:r>
+      <w:r>
+        <w:t>protected from decomposition in some manner (</w:t>
+      </w:r>
+      <w:proofErr w:type="spellStart"/>
+      <w:r>
+        <w:t>Schädel</w:t>
+      </w:r>
+      <w:proofErr w:type="spellEnd"/>
+      <w:r>
+        <w:t xml:space="preserve"> et al. 2020). If the relative contribution to respiration from soil organic matter pools with different intrinsic cycling rates changes in a short-term incubation following air-drying and rewetting, this should be detectable in the </w:t>
       </w:r>
       <w:r>
         <w:rPr>
@@ -120,24 +490,118 @@
         <w:t>C</w:t>
       </w:r>
       <w:r>
+        <w:t>-CO</w:t>
+      </w:r>
+      <w:r>
+        <w:rPr>
+          <w:vertAlign w:val="subscript"/>
+        </w:rPr>
+        <w:t>2</w:t>
+      </w:r>
+      <w:r>
+        <w:t>.</w:t>
+      </w:r>
+    </w:p>
+    <w:p>
+      <w:pPr>
+        <w:spacing w:after="120"/>
+      </w:pPr>
+      <w:r>
+        <w:t xml:space="preserve">For example, disruption of soil aggregates </w:t>
+      </w:r>
+      <w:r>
+        <w:t xml:space="preserve">following drying and rewetting </w:t>
+      </w:r>
+      <w:r>
+        <w:t xml:space="preserve">would likely lead to greater availability of soil organic matter formerly protected from decomposition via physical occlusion. The effect on </w:t>
+      </w:r>
+      <w:r>
+        <w:rPr>
+          <w:vertAlign w:val="superscript"/>
+        </w:rPr>
+        <w:t>14</w:t>
+      </w:r>
+      <w:r>
+        <w:t>C</w:t>
+      </w:r>
+      <w:r>
+        <w:t>-CO</w:t>
+      </w:r>
+      <w:r>
+        <w:rPr>
+          <w:vertAlign w:val="subscript"/>
+        </w:rPr>
+        <w:t>2</w:t>
+      </w:r>
+      <w:r>
+        <w:rPr>
+          <w:vertAlign w:val="subscript"/>
+        </w:rPr>
         <w:t xml:space="preserve"> </w:t>
       </w:r>
       <w:r>
-        <w:t>than bulk soil.</w:t>
-      </w:r>
-      <w:r>
+        <w:t>would be to increase the contribution to respiration from this relatively slower soil organic matter pool. How</w:t>
+      </w:r>
+      <w:r>
+        <w:t>ever, if the rewetting pulse derives</w:t>
+      </w:r>
+      <w:r>
+        <w:t xml:space="preserve"> mainly from lysed microbial cells or the</w:t>
+      </w:r>
+      <w:r>
+        <w:t xml:space="preserve"> release of microbial </w:t>
+      </w:r>
+      <w:proofErr w:type="spellStart"/>
+      <w:r>
+        <w:t>osmolytes</w:t>
+      </w:r>
+      <w:proofErr w:type="spellEnd"/>
+      <w:r>
+        <w:t xml:space="preserve"> little change in </w:t>
+      </w:r>
+      <w:r>
+        <w:rPr>
+          <w:vertAlign w:val="superscript"/>
+        </w:rPr>
+        <w:t>14</w:t>
+      </w:r>
+      <w:r>
+        <w:t>C</w:t>
+      </w:r>
+      <w:r>
+        <w:t>-CO</w:t>
+      </w:r>
+      <w:r>
+        <w:rPr>
+          <w:vertAlign w:val="subscript"/>
+        </w:rPr>
+        <w:t>2</w:t>
+      </w:r>
+      <w:r>
+        <w:rPr>
+          <w:vertAlign w:val="subscript"/>
+        </w:rPr>
         <w:t xml:space="preserve"> </w:t>
       </w:r>
       <w:r>
-        <w:t>[something about transit time?]</w:t>
-      </w:r>
-    </w:p>
-    <w:p>
-      <w:pPr>
-        <w:spacing w:after="120"/>
-      </w:pPr>
-      <w:r>
-        <w:t xml:space="preserve">However, the decline in atmospheric </w:t>
+        <w:t>would be expected.</w:t>
+      </w:r>
+      <w:r>
+        <w:t xml:space="preserve"> </w:t>
+      </w:r>
+    </w:p>
+    <w:p>
+      <w:r>
+        <w:t xml:space="preserve">The promise of improving </w:t>
+      </w:r>
+      <w:r>
+        <w:t>soil carbon models</w:t>
+      </w:r>
+      <w:r>
+        <w:t xml:space="preserve"> by</w:t>
+      </w:r>
+      <w:r>
+        <w:t xml:space="preserve"> obtaining </w:t>
       </w:r>
       <w:r>
         <w:rPr>
@@ -146,22 +610,37 @@
         <w:t>14</w:t>
       </w:r>
       <w:r>
-        <w:t>C</w:t>
+        <w:t>C-CO</w:t>
+      </w:r>
+      <w:r>
+        <w:rPr>
+          <w:vertAlign w:val="subscript"/>
+        </w:rPr>
+        <w:t>2</w:t>
+      </w:r>
+      <w:r>
+        <w:t xml:space="preserve"> measurements from archived soils is tantalizing, but first the possible effects of air-drying</w:t>
       </w:r>
       <w:r>
         <w:t xml:space="preserve"> </w:t>
       </w:r>
       <w:r>
-        <w:t>following the mid-20</w:t>
-      </w:r>
-      <w:r>
-        <w:rPr>
-          <w:vertAlign w:val="superscript"/>
-        </w:rPr>
-        <w:t>th</w:t>
-      </w:r>
-      <w:r>
-        <w:t xml:space="preserve"> century peak and the mixing of carbon from soil organic matter pools with different cycling rates (and therefore different mean </w:t>
+        <w:t>and rewetting, as well as the effect of the duration of storage, must be quantified.</w:t>
+      </w:r>
+      <w:r>
+        <w:t xml:space="preserve"> </w:t>
+      </w:r>
+      <w:r>
+        <w:t>T</w:t>
+      </w:r>
+      <w:r>
+        <w:t xml:space="preserve">he direction and magnitude of </w:t>
+      </w:r>
+      <w:r>
+        <w:t xml:space="preserve">any </w:t>
+      </w:r>
+      <w:r>
+        <w:t xml:space="preserve">change in </w:t>
       </w:r>
       <w:r>
         <w:rPr>
@@ -170,503 +649,6 @@
         <w:t>14</w:t>
       </w:r>
       <w:r>
-        <w:t>C</w:t>
-      </w:r>
-      <w:r>
-        <w:t xml:space="preserve"> </w:t>
-      </w:r>
-      <w:r>
-        <w:t xml:space="preserve">signatures) complicates the interpretation of both bulk soil </w:t>
-      </w:r>
-      <w:r>
-        <w:rPr>
-          <w:vertAlign w:val="superscript"/>
-        </w:rPr>
-        <w:t>14</w:t>
-      </w:r>
-      <w:r>
-        <w:t>C</w:t>
-      </w:r>
-      <w:r>
-        <w:t xml:space="preserve"> </w:t>
-      </w:r>
-      <w:r>
-        <w:t xml:space="preserve">and </w:t>
-      </w:r>
-      <w:r>
-        <w:rPr>
-          <w:vertAlign w:val="superscript"/>
-        </w:rPr>
-        <w:t>14</w:t>
-      </w:r>
-      <w:r>
-        <w:t>C</w:t>
-      </w:r>
-      <w:r>
-        <w:t>-CO</w:t>
-      </w:r>
-      <w:r>
-        <w:rPr>
-          <w:vertAlign w:val="subscript"/>
-        </w:rPr>
-        <w:t>2</w:t>
-      </w:r>
-      <w:r>
-        <w:t>.</w:t>
-      </w:r>
-      <w:r>
-        <w:t xml:space="preserve"> Even for a single-pool system, observations of the soil system at a single point in time typically yield multiple solutions for the mean age of carbon: a younger age if the carbon is mostly derived from the right side of the bomb peak, or an older age if it is from the left side. This problem is compounded in a complex, multiple pool system.  </w:t>
-      </w:r>
-    </w:p>
-    <w:p>
-      <w:pPr>
-        <w:spacing w:after="120"/>
-      </w:pPr>
-      <w:r>
-        <w:t>A</w:t>
-      </w:r>
-      <w:r>
-        <w:t xml:space="preserve"> simple </w:t>
-      </w:r>
-      <w:r>
-        <w:t>method for</w:t>
-      </w:r>
-      <w:r>
-        <w:t xml:space="preserve"> </w:t>
-      </w:r>
-      <w:r>
-        <w:t xml:space="preserve">reducing </w:t>
-      </w:r>
-      <w:r>
-        <w:t xml:space="preserve">uncertainty </w:t>
-      </w:r>
-      <w:r>
-        <w:t xml:space="preserve">when modeling mean </w:t>
-      </w:r>
-      <w:r>
-        <w:t>soil carbon</w:t>
-      </w:r>
-      <w:r>
-        <w:t xml:space="preserve"> age</w:t>
-      </w:r>
-      <w:r>
-        <w:t xml:space="preserve"> is to make radiocarbon observations of the soil</w:t>
-      </w:r>
-      <w:r>
-        <w:t xml:space="preserve"> system at multiple time points: tracking the increase or decrease in </w:t>
-      </w:r>
-      <w:r>
-        <w:rPr>
-          <w:vertAlign w:val="superscript"/>
-        </w:rPr>
-        <w:t>14</w:t>
-      </w:r>
-      <w:r>
-        <w:t>C</w:t>
-      </w:r>
-      <w:r>
-        <w:t>-CO</w:t>
-      </w:r>
-      <w:r>
-        <w:rPr>
-          <w:vertAlign w:val="subscript"/>
-        </w:rPr>
-        <w:t>2</w:t>
-      </w:r>
-      <w:r>
-        <w:rPr>
-          <w:vertAlign w:val="subscript"/>
-        </w:rPr>
-        <w:t xml:space="preserve"> </w:t>
-      </w:r>
-      <w:r>
-        <w:t>relative to the atmosphere indicates the relative contribution of decadal versus more slowly cycling soil organic matter to respiration, providing key insight into soil carbon dynamics.</w:t>
-      </w:r>
-    </w:p>
-    <w:p>
-      <w:pPr>
-        <w:spacing w:after="120"/>
-      </w:pPr>
-      <w:r>
-        <w:t xml:space="preserve">Soil archives have the potential to </w:t>
-      </w:r>
-      <w:r>
-        <w:t>provide these</w:t>
-      </w:r>
-      <w:r>
-        <w:t xml:space="preserve"> </w:t>
-      </w:r>
-      <w:r>
-        <w:t>additional</w:t>
-      </w:r>
-      <w:r>
-        <w:t xml:space="preserve"> time point</w:t>
-      </w:r>
-      <w:r>
-        <w:t>s</w:t>
-      </w:r>
-      <w:r>
-        <w:t xml:space="preserve">, with the added benefit of greater </w:t>
-      </w:r>
-      <w:r>
-        <w:rPr>
-          <w:vertAlign w:val="superscript"/>
-        </w:rPr>
-        <w:t>14</w:t>
-      </w:r>
-      <w:r>
-        <w:t>C</w:t>
-      </w:r>
-      <w:r>
-        <w:t xml:space="preserve"> enrichment from the decades</w:t>
-      </w:r>
-      <w:r>
-        <w:t xml:space="preserve"> closer to the bomb peak increasing the difference in </w:t>
-      </w:r>
-      <w:r>
-        <w:rPr>
-          <w:vertAlign w:val="superscript"/>
-        </w:rPr>
-        <w:t>14</w:t>
-      </w:r>
-      <w:r>
-        <w:t xml:space="preserve">C between the youngest and oldest carbon. </w:t>
-      </w:r>
-    </w:p>
-    <w:p>
-      <w:pPr>
-        <w:spacing w:after="120"/>
-      </w:pPr>
-      <w:r>
-        <w:t>Air-drying soils for storage in archives is a common practice of convenience with long-recognized effects on biological, physical, and chemical properties (Bartlett and James, 1980).</w:t>
-      </w:r>
-      <w:r>
-        <w:t xml:space="preserve"> </w:t>
-      </w:r>
-      <w:r>
-        <w:t xml:space="preserve">Soil archives have proved to be a valuable resource for </w:t>
-      </w:r>
-      <w:r>
-        <w:t>looking at the change in soil carbon over time</w:t>
-      </w:r>
-      <w:r>
-        <w:t xml:space="preserve">, with the most extreme example being the &gt;150 year archives from the Rothamsted long-term experiments, used for parameterizing the </w:t>
-      </w:r>
-      <w:r>
-        <w:lastRenderedPageBreak/>
-        <w:t>well-known soil carbon model Roth-C</w:t>
-      </w:r>
-      <w:r>
-        <w:t xml:space="preserve"> (</w:t>
-      </w:r>
-      <w:r>
-        <w:t>Jenkinson et al., 2002)</w:t>
-      </w:r>
-      <w:r>
-        <w:t>. However, the effect</w:t>
-      </w:r>
-      <w:r>
-        <w:t xml:space="preserve"> of air-drying, storage, and subsequent rewetting on </w:t>
-      </w:r>
-      <w:r>
-        <w:rPr>
-          <w:vertAlign w:val="superscript"/>
-        </w:rPr>
-        <w:t>14</w:t>
-      </w:r>
-      <w:r>
-        <w:t>C</w:t>
-      </w:r>
-      <w:r>
-        <w:t>-CO</w:t>
-      </w:r>
-      <w:r>
-        <w:rPr>
-          <w:vertAlign w:val="subscript"/>
-        </w:rPr>
-        <w:t>2</w:t>
-      </w:r>
-      <w:r>
-        <w:rPr>
-          <w:vertAlign w:val="subscript"/>
-        </w:rPr>
-        <w:t xml:space="preserve"> </w:t>
-      </w:r>
-      <w:r>
-        <w:t xml:space="preserve">observed in soil incubations </w:t>
-      </w:r>
-      <w:r>
-        <w:t>has</w:t>
-      </w:r>
-      <w:r>
-        <w:t xml:space="preserve"> not been documented.</w:t>
-      </w:r>
-    </w:p>
-    <w:p>
-      <w:pPr>
-        <w:spacing w:after="120"/>
-      </w:pPr>
-      <w:r>
-        <w:t>Following air-drying and rewetting, most soils exhibit a characteristic rapid increase in CO</w:t>
-      </w:r>
-      <w:r>
-        <w:rPr>
-          <w:vertAlign w:val="subscript"/>
-        </w:rPr>
-        <w:t>2</w:t>
-      </w:r>
-      <w:r>
-        <w:t xml:space="preserve"> production, before returning to equilibrium respiration rates. The mechanism or mechanisms driving this pulse of CO</w:t>
-      </w:r>
-      <w:r>
-        <w:rPr>
-          <w:vertAlign w:val="subscript"/>
-        </w:rPr>
-        <w:t>2</w:t>
-      </w:r>
-      <w:r>
-        <w:t xml:space="preserve"> have been extensively studied over the past several decades. The source of the CO</w:t>
-      </w:r>
-      <w:r>
-        <w:rPr>
-          <w:vertAlign w:val="subscript"/>
-        </w:rPr>
-        <w:t>2</w:t>
-      </w:r>
-      <w:r>
-        <w:t xml:space="preserve"> released in the rewetting pulse has been hypothesized to come from the lysis of microbial cells subjected to osmotic shock</w:t>
-      </w:r>
-      <w:r>
-        <w:t xml:space="preserve"> (Williams and Xia, 2009; Warren et al 2014)</w:t>
-      </w:r>
-      <w:r>
-        <w:t>, disruption of soil aggregates, osmolytes released from microbes emerging from aridity induced dormancy</w:t>
-      </w:r>
-      <w:r>
-        <w:t xml:space="preserve"> (Fierer and Schimel, 2002/2003)</w:t>
-      </w:r>
-      <w:r>
-        <w:t xml:space="preserve">, desorption of mineral-associated organic matter, or a combination of these sources. </w:t>
-      </w:r>
-      <w:r>
-        <w:t>[cf, Jones et al., 2019: CO</w:t>
-      </w:r>
-      <w:r>
-        <w:rPr>
-          <w:vertAlign w:val="subscript"/>
-        </w:rPr>
-        <w:t>2</w:t>
-      </w:r>
-      <w:r>
-        <w:t xml:space="preserve"> release as a function of storage duration</w:t>
-      </w:r>
-      <w:r>
-        <w:t>; only a shift in the timing of rewetting pulse</w:t>
-      </w:r>
-      <w:r>
-        <w:t>]</w:t>
-      </w:r>
-      <w:r>
-        <w:t>.</w:t>
-      </w:r>
-    </w:p>
-    <w:p>
-      <w:pPr>
-        <w:spacing w:after="120"/>
-      </w:pPr>
-      <w:r>
-        <w:t xml:space="preserve">Air-drying has been shown to result in the formation of new or stronger mineral-organic associations, increased aggregate stability, decreased microbial biomass, and a higher quantity of water-extractable organic matter. Air-drying and rewetting effects appear to be soil-specific, with desorption of minC upon rewetting observed for smectite-rich or highly charged soils, and </w:t>
-      </w:r>
-      <w:r>
-        <w:t>differences in</w:t>
-      </w:r>
-      <w:r>
-        <w:t xml:space="preserve"> the quantity and rate of CO</w:t>
-      </w:r>
-      <w:r>
-        <w:rPr>
-          <w:vertAlign w:val="subscript"/>
-        </w:rPr>
-        <w:t>2</w:t>
-      </w:r>
-      <w:r>
-        <w:t xml:space="preserve"> release following rewetting </w:t>
-      </w:r>
-      <w:r>
-        <w:t xml:space="preserve">varying </w:t>
-      </w:r>
-      <w:r>
-        <w:t xml:space="preserve">with soil texture and degree of aggregation (Kaiser et al., 2014). </w:t>
-      </w:r>
-    </w:p>
-    <w:p>
-      <w:pPr>
-        <w:spacing w:after="120"/>
-      </w:pPr>
-      <w:r>
-        <w:t>During short-term incubations, the majority of CO</w:t>
-      </w:r>
-      <w:r>
-        <w:rPr>
-          <w:vertAlign w:val="subscript"/>
-        </w:rPr>
-        <w:t>2</w:t>
-      </w:r>
-      <w:r>
-        <w:t xml:space="preserve"> </w:t>
-      </w:r>
-      <w:r>
-        <w:t>can be</w:t>
-      </w:r>
-      <w:r>
-        <w:t xml:space="preserve"> </w:t>
-      </w:r>
-      <w:r>
-        <w:t xml:space="preserve">assumed to derive from the substrates consumed by the microbial community </w:t>
-      </w:r>
-      <w:r>
-        <w:rPr>
-          <w:i/>
-        </w:rPr>
-        <w:t>in situ</w:t>
-      </w:r>
-      <w:r>
-        <w:t>. In longer duration incubations, the lack of new inputs to the system is assumed to lead to shifts in substrate utilization, from easily acces</w:t>
-      </w:r>
-      <w:r>
-        <w:t>sible, shorter-cycling</w:t>
-      </w:r>
-      <w:r>
-        <w:t xml:space="preserve"> pools to less accessible pools, i.e. </w:t>
-      </w:r>
-      <w:r>
-        <w:t xml:space="preserve">protected from decomposition in some manner (Schädel et al. 2020). If the relative contribution to respiration from soil organic matter pools with different intrinsic cycling rates changes in a short-term incubation following air-drying and rewetting, this should be detectable in the </w:t>
-      </w:r>
-      <w:r>
-        <w:rPr>
-          <w:vertAlign w:val="superscript"/>
-        </w:rPr>
-        <w:t>14</w:t>
-      </w:r>
-      <w:r>
-        <w:t>C</w:t>
-      </w:r>
-      <w:r>
-        <w:t>-CO</w:t>
-      </w:r>
-      <w:r>
-        <w:rPr>
-          <w:vertAlign w:val="subscript"/>
-        </w:rPr>
-        <w:t>2</w:t>
-      </w:r>
-      <w:r>
-        <w:t>.</w:t>
-      </w:r>
-    </w:p>
-    <w:p>
-      <w:pPr>
-        <w:spacing w:after="120"/>
-      </w:pPr>
-      <w:r>
-        <w:t xml:space="preserve">For example, disruption of soil aggregates </w:t>
-      </w:r>
-      <w:r>
-        <w:t xml:space="preserve">following drying and rewetting </w:t>
-      </w:r>
-      <w:r>
-        <w:t xml:space="preserve">would likely lead to greater availability of soil organic matter formerly protected from decomposition via physical occlusion. The effect on </w:t>
-      </w:r>
-      <w:r>
-        <w:rPr>
-          <w:vertAlign w:val="superscript"/>
-        </w:rPr>
-        <w:t>14</w:t>
-      </w:r>
-      <w:r>
-        <w:t>C</w:t>
-      </w:r>
-      <w:r>
-        <w:t>-CO</w:t>
-      </w:r>
-      <w:r>
-        <w:rPr>
-          <w:vertAlign w:val="subscript"/>
-        </w:rPr>
-        <w:t>2</w:t>
-      </w:r>
-      <w:r>
-        <w:rPr>
-          <w:vertAlign w:val="subscript"/>
-        </w:rPr>
-        <w:t xml:space="preserve"> </w:t>
-      </w:r>
-      <w:r>
-        <w:t>would be to increase the contribution to respiration from this relatively slower soil organic matter pool. How</w:t>
-      </w:r>
-      <w:r>
-        <w:t>ever, if the rewetting pulse derives</w:t>
-      </w:r>
-      <w:r>
-        <w:t xml:space="preserve"> mainly from lysed microbial cells or the</w:t>
-      </w:r>
-      <w:r>
-        <w:t xml:space="preserve"> release of microbial osmolytes</w:t>
-      </w:r>
-      <w:r>
-        <w:t xml:space="preserve"> little change in </w:t>
-      </w:r>
-      <w:r>
-        <w:rPr>
-          <w:vertAlign w:val="superscript"/>
-        </w:rPr>
-        <w:t>14</w:t>
-      </w:r>
-      <w:r>
-        <w:t>C</w:t>
-      </w:r>
-      <w:r>
-        <w:t>-CO</w:t>
-      </w:r>
-      <w:r>
-        <w:rPr>
-          <w:vertAlign w:val="subscript"/>
-        </w:rPr>
-        <w:t>2</w:t>
-      </w:r>
-      <w:r>
-        <w:rPr>
-          <w:vertAlign w:val="subscript"/>
-        </w:rPr>
-        <w:t xml:space="preserve"> </w:t>
-      </w:r>
-      <w:r>
-        <w:t>would be expected.</w:t>
-      </w:r>
-      <w:r>
-        <w:t xml:space="preserve"> </w:t>
-      </w:r>
-    </w:p>
-    <w:p>
-      <w:r>
-        <w:t xml:space="preserve">The promise of improving </w:t>
-      </w:r>
-      <w:r>
-        <w:t>soil carbon models</w:t>
-      </w:r>
-      <w:r>
-        <w:t xml:space="preserve"> by</w:t>
-      </w:r>
-      <w:r>
-        <w:t xml:space="preserve"> obtaining </w:t>
-      </w:r>
-      <w:r>
-        <w:rPr>
-          <w:vertAlign w:val="superscript"/>
-        </w:rPr>
-        <w:t>14</w:t>
-      </w:r>
-      <w:r>
         <w:t>C-CO</w:t>
       </w:r>
       <w:r>
@@ -676,47 +658,10 @@
         <w:t>2</w:t>
       </w:r>
       <w:r>
-        <w:t xml:space="preserve"> measurements from archived soils is tantalizing, but first the possible effects of air-drying</w:t>
-      </w:r>
-      <w:r>
-        <w:t xml:space="preserve"> </w:t>
-      </w:r>
-      <w:r>
-        <w:t>and rewetting, as well as the effect of the duration of storage, must be quantified.</w:t>
-      </w:r>
-      <w:r>
-        <w:t xml:space="preserve"> </w:t>
-      </w:r>
-      <w:r>
-        <w:t>T</w:t>
-      </w:r>
-      <w:r>
-        <w:t xml:space="preserve">he direction and magnitude of </w:t>
-      </w:r>
-      <w:r>
-        <w:t xml:space="preserve">any </w:t>
-      </w:r>
-      <w:r>
-        <w:t xml:space="preserve">change in </w:t>
-      </w:r>
-      <w:r>
-        <w:rPr>
-          <w:vertAlign w:val="superscript"/>
-        </w:rPr>
-        <w:t>14</w:t>
-      </w:r>
-      <w:r>
-        <w:t>C-CO</w:t>
-      </w:r>
-      <w:r>
-        <w:rPr>
-          <w:vertAlign w:val="subscript"/>
-        </w:rPr>
-        <w:t>2</w:t>
-      </w:r>
-      <w:r>
         <w:t xml:space="preserve"> induced by these disturbances should be indicative of the change in substrate, i.e. increased contribution of either faster or more slowly cycling carbon pools. </w:t>
       </w:r>
+      <w:bookmarkStart w:id="0" w:name="_GoBack"/>
+      <w:bookmarkEnd w:id="0"/>
     </w:p>
     <w:p/>
     <w:p>
@@ -1093,13 +1038,45 @@
     </w:p>
     <w:p>
       <w:r>
-        <w:t>Control incubations conducted for Experiment 1 (in 2011) were part of a larger study from the Biodiversity Exploratories project</w:t>
-      </w:r>
-      <w:r>
-        <w:t xml:space="preserve"> (Solly et al. 2014)</w:t>
-      </w:r>
-      <w:r>
-        <w:t xml:space="preserve">. We choose a subset of the samples for the present study to cover two ecosystem types (forest and grassland) and to span a range of soil textural classes, from the relatively sandy soils of the Schorfheide-Chorin geographic region to the more clay-rich soils from the Hainich-Dunn (Table 2 [sites, depths, texture, c/n, 13C, moisture]). We omitted samples that showed the presence of inorganic C during the control incubations using the </w:t>
+        <w:t xml:space="preserve">Control incubations conducted for Experiment 1 (in 2011) were part of a larger study from the Biodiversity </w:t>
+      </w:r>
+      <w:proofErr w:type="spellStart"/>
+      <w:r>
+        <w:t>Exploratories</w:t>
+      </w:r>
+      <w:proofErr w:type="spellEnd"/>
+      <w:r>
+        <w:t xml:space="preserve"> project</w:t>
+      </w:r>
+      <w:r>
+        <w:t xml:space="preserve"> (</w:t>
+      </w:r>
+      <w:proofErr w:type="spellStart"/>
+      <w:r>
+        <w:t>Solly</w:t>
+      </w:r>
+      <w:proofErr w:type="spellEnd"/>
+      <w:r>
+        <w:t xml:space="preserve"> et al. 2014)</w:t>
+      </w:r>
+      <w:r>
+        <w:t xml:space="preserve">. We choose a subset of the samples for the present study to cover two ecosystem types (forest and grassland) and to span a range of soil textural classes, from the relatively sandy soils of the </w:t>
+      </w:r>
+      <w:proofErr w:type="spellStart"/>
+      <w:r>
+        <w:t>Schorfheide-Chorin</w:t>
+      </w:r>
+      <w:proofErr w:type="spellEnd"/>
+      <w:r>
+        <w:t xml:space="preserve"> geographic region to the more clay-rich soils from the </w:t>
+      </w:r>
+      <w:proofErr w:type="spellStart"/>
+      <w:r>
+        <w:t>Hainich</w:t>
+      </w:r>
+      <w:proofErr w:type="spellEnd"/>
+      <w:r>
+        <w:t xml:space="preserve">-Dunn (Table 2 [sites, depths, texture, c/n, 13C, moisture]). We omitted samples that showed the presence of inorganic C during the control incubations using the </w:t>
       </w:r>
       <w:r>
         <w:rPr>
@@ -1161,8 +1138,13 @@
         <w:t xml:space="preserve">For Experiment 2, we returned in July 2019 to </w:t>
       </w:r>
       <w:r>
-        <w:t>the Hainich</w:t>
-      </w:r>
+        <w:t xml:space="preserve">the </w:t>
+      </w:r>
+      <w:proofErr w:type="spellStart"/>
+      <w:r>
+        <w:t>Hainich</w:t>
+      </w:r>
+      <w:proofErr w:type="spellEnd"/>
       <w:r>
         <w:t>-Dunn region to collect new samples from the same sites that were originally sampled in 2011</w:t>
       </w:r>
@@ -1187,7 +1169,30 @@
         <w:spacing w:after="120"/>
       </w:pPr>
       <w:r>
-        <w:t>Samples for Experiment 3 were obtained from the archives of S. Trumbore. Soils were originally collected from various locations around the United States and had been in storage for 5 to 14 years following the control sample incubations. All samples came from forest ecosystems. Owing to a lack of samples from deeper soil horizons, the samples included in this study were restricted to the A horizon on</w:t>
+        <w:t xml:space="preserve">Samples for Experiment 3 were obtained from the archives of S. </w:t>
+      </w:r>
+      <w:proofErr w:type="spellStart"/>
+      <w:r>
+        <w:t>Trumbore</w:t>
+      </w:r>
+      <w:proofErr w:type="spellEnd"/>
+      <w:r>
+        <w:t>. Soils were originally collected from various locations around the United Stat</w:t>
+      </w:r>
+      <w:r>
+        <w:t>es and had been in storage for 4</w:t>
+      </w:r>
+      <w:r>
+        <w:t xml:space="preserve"> to 14 years following the control sample incubations. All samples came from forest ecosystems</w:t>
+      </w:r>
+      <w:r>
+        <w:t>,</w:t>
+      </w:r>
+      <w:r>
+        <w:t xml:space="preserve"> as no grassland samples were available</w:t>
+      </w:r>
+      <w:r>
+        <w:t>. Owing to a lack of samples from deeper soil horizons, the samples included in this study were restricted to the A horizon on</w:t>
       </w:r>
       <w:r>
         <w:t>ly.</w:t>
@@ -1420,16 +1425,16 @@
       <w:pPr>
         <w:spacing w:after="120"/>
       </w:pPr>
-      <w:commentRangeStart w:id="0"/>
+      <w:commentRangeStart w:id="1"/>
       <w:r>
         <w:t>Note that respiration rates had not yet reached equilibrium levels for the majority of samples by the end of the pre-incubation period, but as a four-day pre-incubation was used in the initial 2011 incubations for the control samples in experiment 1, we maintained the same duration for the treatment incubations in 2018 and for the air-drying and rewetting experiment conducted in 2019 (Experiment 2).</w:t>
       </w:r>
-      <w:commentRangeEnd w:id="0"/>
+      <w:commentRangeEnd w:id="1"/>
       <w:r>
         <w:rPr>
           <w:rStyle w:val="CommentReference"/>
         </w:rPr>
-        <w:commentReference w:id="0"/>
+        <w:commentReference w:id="1"/>
       </w:r>
     </w:p>
     <w:p>
@@ -2046,7 +2051,15 @@
         <w:t>facility (Experiments 1 and 2) or the University of California Irvine Keck Facility for Accelerator Mass Spectrometry (samples from USA, Experiment 3)</w:t>
       </w:r>
       <w:r>
-        <w:t>. All radiocarbon measurements are reported with respect to the international standards (Stuiver and Pollack 1977; Steinhoff...?).</w:t>
+        <w:t>. All radiocarbon measurements are reported with respect to the international standards (</w:t>
+      </w:r>
+      <w:proofErr w:type="spellStart"/>
+      <w:r>
+        <w:t>Stuiver</w:t>
+      </w:r>
+      <w:proofErr w:type="spellEnd"/>
+      <w:r>
+        <w:t xml:space="preserve"> and Pollack 1977; Steinhoff...?).</w:t>
       </w:r>
     </w:p>
     <w:p>
@@ -2157,6 +2170,7 @@
       <w:r>
         <w:t>Respiration rates increased dramatically following rewetting for the air-dry + storage treatment in comparison to control samples, similar to what has been observed in other air-dry/rewetting studies [cite]. However, the magnitude and timing of the peak in respiration rates was significantly different between grassland and forest sites [statistics; other forest/grassland studies for comparison?] </w:t>
       </w:r>
+      <w:proofErr w:type="gramStart"/>
       <w:r>
         <w:rPr>
           <w:b/>
@@ -2166,6 +2180,7 @@
       <w:r>
         <w:t>.</w:t>
       </w:r>
+      <w:proofErr w:type="gramEnd"/>
     </w:p>
     <w:p/>
     <w:p>
@@ -2386,7 +2401,15 @@
     </w:p>
     <w:p>
       <w:r>
-        <w:t xml:space="preserve"> in Experiment 1 since pre-incubation </w:t>
+        <w:t xml:space="preserve"> </w:t>
+      </w:r>
+      <w:proofErr w:type="gramStart"/>
+      <w:r>
+        <w:t>in</w:t>
+      </w:r>
+      <w:proofErr w:type="gramEnd"/>
+      <w:r>
+        <w:t xml:space="preserve"> Experiment 1 since pre-incubation </w:t>
       </w:r>
       <w:r>
         <w:rPr>
@@ -2618,7 +2641,15 @@
         <w:t>2</w:t>
       </w:r>
       <w:r>
-        <w:t> were signifcant for both forests and grassland soils in Experiment 1 (2011 points, </w:t>
+        <w:t xml:space="preserve"> were </w:t>
+      </w:r>
+      <w:proofErr w:type="spellStart"/>
+      <w:r>
+        <w:t>signifcant</w:t>
+      </w:r>
+      <w:proofErr w:type="spellEnd"/>
+      <w:r>
+        <w:t xml:space="preserve"> for both forests and grassland soils in Experiment 1 (2011 points, </w:t>
       </w:r>
       <w:r>
         <w:rPr>
@@ -2734,7 +2765,23 @@
     </w:p>
     <w:p>
       <w:r>
-        <w:t>[maybe expand with stats for other explanatory factors? e.g. texture, N content, change in moisture upon rewetting, etc…]</w:t>
+        <w:t>[</w:t>
+      </w:r>
+      <w:proofErr w:type="gramStart"/>
+      <w:r>
+        <w:t>maybe</w:t>
+      </w:r>
+      <w:proofErr w:type="gramEnd"/>
+      <w:r>
+        <w:t xml:space="preserve"> expand with stats for other explanatory factors? e.g. texture, N content, change in moisture upon rewetting, </w:t>
+      </w:r>
+      <w:proofErr w:type="spellStart"/>
+      <w:r>
+        <w:t>etc</w:t>
+      </w:r>
+      <w:proofErr w:type="spellEnd"/>
+      <w:r>
+        <w:t>…]</w:t>
       </w:r>
     </w:p>
     <w:p/>
@@ -2844,7 +2891,15 @@
         <w:t>2</w:t>
       </w:r>
       <w:r>
-        <w:t> between ±20‰ to ±40‰, with the majority within ±20‰. These difference are equivalent to the decline in atmospheric radiocarbon over 5 and 10 years, respectively, during the period of 2000 to 2020. The samples from Tennessee (magenta points) are an exception. However, these points do not show only bomb-C enrichment, but rather the results of exposure to a localized plume of </w:t>
+        <w:t xml:space="preserve"> between ±20‰ to ±40‰, with the majority within ±20‰. These </w:t>
+      </w:r>
+      <w:proofErr w:type="gramStart"/>
+      <w:r>
+        <w:t>difference</w:t>
+      </w:r>
+      <w:proofErr w:type="gramEnd"/>
+      <w:r>
+        <w:t xml:space="preserve"> are equivalent to the decline in atmospheric radiocarbon over 5 and 10 years, respectively, during the period of 2000 to 2020. The samples from Tennessee (magenta points) are an exception. However, these points do not show only bomb-C enrichment, but rather the results of exposure to a localized plume of </w:t>
       </w:r>
       <w:r>
         <w:rPr>
@@ -2862,7 +2917,15 @@
         <w:t>2</w:t>
       </w:r>
       <w:r>
-        <w:t> from a nearby incinerator four years prior to sample collection (Trumbore et al., 2002). Treatment </w:t>
+        <w:t> from a nearby incinerator four years prior to sample collection (</w:t>
+      </w:r>
+      <w:proofErr w:type="spellStart"/>
+      <w:r>
+        <w:t>Trumbore</w:t>
+      </w:r>
+      <w:proofErr w:type="spellEnd"/>
+      <w:r>
+        <w:t xml:space="preserve"> et al., 2002). Treatment </w:t>
       </w:r>
       <w:r>
         <w:rPr>
@@ -2943,16 +3006,53 @@
     <w:p/>
     <w:p>
       <w:r>
-        <w:t>In contrast to our initial hypothesis, the 14C of CO2 respired immediately after rewetting (during the pre-incubation period) was not significantly different than what was observed later during the equilibrium respiration period. This suggests that the change in substrate availability initiated by air-drying and rewetting persists throughout the incubation. Previous researchers have found evidence for microbial osmolytes or lysed cells providing the fuel for the pulse of CO</w:t>
-      </w:r>
-      <w:r>
-        <w:rPr>
-          <w:vertAlign w:val="subscript"/>
-        </w:rPr>
-        <w:t>2</w:t>
-      </w:r>
-      <w:r>
-        <w:t xml:space="preserve"> observed following rewetting of dried soils, but the results from this study suggest that either this pool of substrate is large enough to sustain respiration for....[quantify with percent of soil C pool] or that the newly available substrate incorporates organic material from other soil pools as well.</w:t>
+        <w:t xml:space="preserve">In contrast to our initial hypothesis, the </w:t>
+      </w:r>
+      <w:r>
+        <w:rPr>
+          <w:vertAlign w:val="superscript"/>
+        </w:rPr>
+        <w:t>14</w:t>
+      </w:r>
+      <w:r>
+        <w:t>C of respired CO</w:t>
+      </w:r>
+      <w:r>
+        <w:rPr>
+          <w:vertAlign w:val="subscript"/>
+        </w:rPr>
+        <w:t>2</w:t>
+      </w:r>
+      <w:r>
+        <w:t xml:space="preserve"> </w:t>
+      </w:r>
+      <w:r>
+        <w:t xml:space="preserve">respired immediately after rewetting (during the pre-incubation period) was not significantly different than what was observed later during the equilibrium respiration period. This suggests that the change in substrate availability initiated by air-drying and rewetting persists throughout the incubation. Previous researchers have found evidence for microbial </w:t>
+      </w:r>
+      <w:proofErr w:type="spellStart"/>
+      <w:r>
+        <w:t>osmolytes</w:t>
+      </w:r>
+      <w:proofErr w:type="spellEnd"/>
+      <w:r>
+        <w:t xml:space="preserve"> or lysed cells providing the fuel for the pulse of CO</w:t>
+      </w:r>
+      <w:r>
+        <w:rPr>
+          <w:vertAlign w:val="subscript"/>
+        </w:rPr>
+        <w:t>2</w:t>
+      </w:r>
+      <w:r>
+        <w:t xml:space="preserve"> observed following rewetting of dried soils, but the results from this study suggest that either this pool of substrate is large enough to sustain respiration for</w:t>
+      </w:r>
+      <w:proofErr w:type="gramStart"/>
+      <w:r>
+        <w:t>....[</w:t>
+      </w:r>
+      <w:proofErr w:type="gramEnd"/>
+      <w:r>
+        <w:t>quantify with percent of soil C pool] or that the newly available substrate incorporates organic material from other soil pools as well.</w:t>
       </w:r>
     </w:p>
     <w:p/>
@@ -2976,7 +3076,13 @@
         <w:t>2</w:t>
       </w:r>
       <w:r>
-        <w:t xml:space="preserve">, but our results show that the direction and magnitude of the trend is dependent on when the sample was collected and upon land use. Relative to un-dried control samples, respiration from forest soils </w:t>
+        <w:t xml:space="preserve">, but our results show that the direction and magnitude of the trend is dependent on when the sample was collected and upon </w:t>
+      </w:r>
+      <w:r>
+        <w:t>the type of ecosystem</w:t>
+      </w:r>
+      <w:r>
+        <w:t xml:space="preserve">. Relative to un-dried control samples, respiration from forest soils </w:t>
       </w:r>
       <w:r>
         <w:t xml:space="preserve">analyzed in this study </w:t>
@@ -3003,19 +3109,58 @@
         <w:t xml:space="preserve"> following air-drying and rewetting, while grassland soils show enrichment. </w:t>
       </w:r>
       <w:r>
-        <w:t xml:space="preserve">Interestingly, the group of </w:t>
-      </w:r>
-      <w:r>
-        <w:t>soils</w:t>
-      </w:r>
-      <w:r>
-        <w:t xml:space="preserve"> that did not follow this trend were the forest soils</w:t>
+        <w:t>T</w:t>
+      </w:r>
+      <w:r>
+        <w:t>he forest soils</w:t>
       </w:r>
       <w:r>
         <w:t xml:space="preserve"> </w:t>
       </w:r>
       <w:r>
-        <w:t xml:space="preserve">from Experiment 2 that were collected in 2019, which showed enrichment relative to the controls. Yet the soils </w:t>
+        <w:t>incubated in Experiment 2</w:t>
+      </w:r>
+      <w:r>
+        <w:t>, which were collected in 2019,</w:t>
+      </w:r>
+      <w:r>
+        <w:t xml:space="preserve"> </w:t>
+      </w:r>
+      <w:r>
+        <w:t>stand out as a counter example in that</w:t>
+      </w:r>
+      <w:r>
+        <w:t xml:space="preserve"> </w:t>
+      </w:r>
+      <w:r>
+        <w:t>the air-dry and rewetting treatment lead to</w:t>
+      </w:r>
+      <w:r>
+        <w:t xml:space="preserve"> enrichment </w:t>
+      </w:r>
+      <w:r>
+        <w:t xml:space="preserve">in </w:t>
+      </w:r>
+      <w:r>
+        <w:rPr>
+          <w:vertAlign w:val="superscript"/>
+        </w:rPr>
+        <w:t>14</w:t>
+      </w:r>
+      <w:r>
+        <w:t>C-CO</w:t>
+      </w:r>
+      <w:r>
+        <w:rPr>
+          <w:vertAlign w:val="subscript"/>
+        </w:rPr>
+        <w:t>2</w:t>
+      </w:r>
+      <w:r>
+        <w:t xml:space="preserve"> </w:t>
+      </w:r>
+      <w:r>
+        <w:t xml:space="preserve">relative to the controls. Yet the soils </w:t>
       </w:r>
       <w:r>
         <w:t xml:space="preserve">collected in 2011 </w:t>
@@ -3024,7 +3169,15 @@
         <w:t xml:space="preserve">from </w:t>
       </w:r>
       <w:r>
-        <w:t xml:space="preserve">these same </w:t>
+        <w:t xml:space="preserve">these </w:t>
+      </w:r>
+      <w:proofErr w:type="gramStart"/>
+      <w:r>
+        <w:t>same</w:t>
+      </w:r>
+      <w:proofErr w:type="gramEnd"/>
+      <w:r>
+        <w:t xml:space="preserve"> </w:t>
       </w:r>
       <w:r>
         <w:t xml:space="preserve">sites showed the </w:t>
@@ -3039,7 +3192,34 @@
         <w:t xml:space="preserve">The switch from depletion to enrichment </w:t>
       </w:r>
       <w:r>
-        <w:t xml:space="preserve">in 14C-CO2 following treatment, as </w:t>
+        <w:t xml:space="preserve">in </w:t>
+      </w:r>
+      <w:r>
+        <w:rPr>
+          <w:vertAlign w:val="superscript"/>
+        </w:rPr>
+        <w:t>14</w:t>
+      </w:r>
+      <w:r>
+        <w:t>C-CO</w:t>
+      </w:r>
+      <w:r>
+        <w:rPr>
+          <w:vertAlign w:val="subscript"/>
+        </w:rPr>
+        <w:t>2</w:t>
+      </w:r>
+      <w:r>
+        <w:t xml:space="preserve"> following treatmen</w:t>
+      </w:r>
+      <w:r>
+        <w:t>t,</w:t>
+      </w:r>
+      <w:r>
+        <w:t xml:space="preserve"> </w:t>
+      </w:r>
+      <w:r>
+        <w:t xml:space="preserve">as </w:t>
       </w:r>
       <w:r>
         <w:t>observed in the forest soils from Central Germany between 2011 and 2019</w:t>
@@ -3051,10 +3231,22 @@
         <w:t xml:space="preserve"> could be explained by a correspon</w:t>
       </w:r>
       <w:r>
-        <w:t>ding shift in the enrichment of the</w:t>
-      </w:r>
-      <w:r>
-        <w:t xml:space="preserve"> more slowly cycling soil carbon pool relative to the </w:t>
+        <w:t xml:space="preserve">ding shift in the </w:t>
+      </w:r>
+      <w:r>
+        <w:t xml:space="preserve">relative </w:t>
+      </w:r>
+      <w:r>
+        <w:t>enrichment of the</w:t>
+      </w:r>
+      <w:r>
+        <w:t xml:space="preserve"> more slowly cycling soil carbon pool </w:t>
+      </w:r>
+      <w:r>
+        <w:t>in comparison</w:t>
+      </w:r>
+      <w:r>
+        <w:t xml:space="preserve"> to the </w:t>
       </w:r>
       <w:r>
         <w:t>fast cycling pool</w:t>
@@ -3063,17 +3255,417 @@
         <w:t>.</w:t>
       </w:r>
       <w:r>
-        <w:t xml:space="preserve"> This scenario is illustrated in Fig. 1. If we assume that the respiration flux is dominated by the fast cycling soil carbon pool, then control sample 14C-CO2 should decline at nearly the same rate or just slightly slower than atmospheric </w:t>
-      </w:r>
-      <w:r>
-        <w:t>14C-CO2</w:t>
+        <w:t xml:space="preserve"> This scenario is illustrated in Fig. 1</w:t>
+      </w:r>
+      <w:r>
+        <w:t xml:space="preserve"> </w:t>
+      </w:r>
+      <w:r>
+        <w:t xml:space="preserve">as </w:t>
+      </w:r>
+      <w:r>
+        <w:t xml:space="preserve">a crossing of the slow and fast pool </w:t>
+      </w:r>
+      <w:r>
+        <w:rPr>
+          <w:vertAlign w:val="superscript"/>
+        </w:rPr>
+        <w:t>14</w:t>
+      </w:r>
+      <w:r>
+        <w:t>C curves</w:t>
+      </w:r>
+      <w:r>
+        <w:t xml:space="preserve"> between the (hypothetical) observation of the system in 1992 and 2019</w:t>
       </w:r>
       <w:r>
         <w:t>.</w:t>
       </w:r>
-      <w:bookmarkStart w:id="1" w:name="_GoBack"/>
-      <w:bookmarkEnd w:id="1"/>
-    </w:p>
+    </w:p>
+    <w:p/>
+    <w:p>
+      <w:r>
+        <w:t xml:space="preserve">If we assume that the respiration flux is dominated by the fast cycling soil carbon pool, then control sample </w:t>
+      </w:r>
+      <w:r>
+        <w:rPr>
+          <w:vertAlign w:val="superscript"/>
+        </w:rPr>
+        <w:t>14</w:t>
+      </w:r>
+      <w:r>
+        <w:t>C-CO</w:t>
+      </w:r>
+      <w:r>
+        <w:rPr>
+          <w:vertAlign w:val="subscript"/>
+        </w:rPr>
+        <w:t>2</w:t>
+      </w:r>
+      <w:r>
+        <w:t xml:space="preserve"> </w:t>
+      </w:r>
+      <w:r>
+        <w:t xml:space="preserve">should decline at nearly the same rate or just slightly slower than atmospheric </w:t>
+      </w:r>
+      <w:r>
+        <w:rPr>
+          <w:vertAlign w:val="superscript"/>
+        </w:rPr>
+        <w:t>14</w:t>
+      </w:r>
+      <w:r>
+        <w:t>C</w:t>
+      </w:r>
+      <w:r>
+        <w:t>, as is observed for the forest and grassland soils</w:t>
+      </w:r>
+      <w:r>
+        <w:t xml:space="preserve"> sampled in both 2011 and</w:t>
+      </w:r>
+      <w:r>
+        <w:t xml:space="preserve"> 2019 for Experiments 1 and 2. </w:t>
+      </w:r>
+      <w:r>
+        <w:t>The relative increase in ∆∆</w:t>
+      </w:r>
+      <w:r>
+        <w:rPr>
+          <w:vertAlign w:val="superscript"/>
+        </w:rPr>
+        <w:t>14</w:t>
+      </w:r>
+      <w:r>
+        <w:t>C</w:t>
+      </w:r>
+      <w:r>
+        <w:t>-CO</w:t>
+      </w:r>
+      <w:r>
+        <w:rPr>
+          <w:vertAlign w:val="subscript"/>
+        </w:rPr>
+        <w:t>2</w:t>
+      </w:r>
+      <w:r>
+        <w:t xml:space="preserve"> seen in the grassland soils suggests that there is a more slowly cycling carbon pool that is more enriched than the fastest cycling pool, and it is carbon from this more slowly cycling pool that is contributing more to respiration in treatment samples than in control samples. Similarly in forest soils, as can be seen from larger dataset shown in Fig. 7, the trends suggest that treatment leads to a greater contribution to respiration from a more slowly cycling pool of soil carbon. However, in forest soils collected prior to 2019</w:t>
+      </w:r>
+      <w:r>
+        <w:t>,</w:t>
+      </w:r>
+      <w:r>
+        <w:t xml:space="preserve"> </w:t>
+      </w:r>
+      <w:r>
+        <w:t xml:space="preserve">the </w:t>
+      </w:r>
+      <w:r>
+        <w:t xml:space="preserve">depletion in </w:t>
+      </w:r>
+      <w:r>
+        <w:rPr>
+          <w:vertAlign w:val="superscript"/>
+        </w:rPr>
+        <w:t>14</w:t>
+      </w:r>
+      <w:r>
+        <w:t>C-CO</w:t>
+      </w:r>
+      <w:r>
+        <w:rPr>
+          <w:vertAlign w:val="subscript"/>
+        </w:rPr>
+        <w:t>2</w:t>
+      </w:r>
+      <w:r>
+        <w:t xml:space="preserve"> </w:t>
+      </w:r>
+      <w:r>
+        <w:t>observed in comparison</w:t>
+      </w:r>
+      <w:r>
+        <w:t xml:space="preserve"> to control sample incubations </w:t>
+      </w:r>
+      <w:r>
+        <w:t>suggests that</w:t>
+      </w:r>
+      <w:r>
+        <w:t xml:space="preserve"> </w:t>
+      </w:r>
+      <w:r>
+        <w:t xml:space="preserve">older carbon is being respired in forest soils in response to treatment </w:t>
+      </w:r>
+      <w:r>
+        <w:t xml:space="preserve">than in grassland soils. </w:t>
+      </w:r>
+      <w:r>
+        <w:t xml:space="preserve">This explanation is also consistent with what is seen in the highly enriched samples from TN: increased depletion in </w:t>
+      </w:r>
+      <w:r>
+        <w:rPr>
+          <w:vertAlign w:val="superscript"/>
+        </w:rPr>
+        <w:t>14</w:t>
+      </w:r>
+      <w:r>
+        <w:t>C-CO</w:t>
+      </w:r>
+      <w:r>
+        <w:rPr>
+          <w:vertAlign w:val="subscript"/>
+        </w:rPr>
+        <w:t>2</w:t>
+      </w:r>
+      <w:r>
+        <w:t xml:space="preserve"> relative to the controls due to a much greater difference in </w:t>
+      </w:r>
+      <w:r>
+        <w:rPr>
+          <w:vertAlign w:val="superscript"/>
+        </w:rPr>
+        <w:t>14</w:t>
+      </w:r>
+      <w:r>
+        <w:t>C between the most recently fixed carbon and the older carbon in the soil.</w:t>
+      </w:r>
+    </w:p>
+    <w:p/>
+    <w:p>
+      <w:r>
+        <w:t xml:space="preserve">Soils in this study spanned a relatively small range of storage duration, from 0 to 14 years, but within this range the duration of storage did not have a significant effect on the difference observed in </w:t>
+      </w:r>
+      <w:r>
+        <w:rPr>
+          <w:vertAlign w:val="superscript"/>
+        </w:rPr>
+        <w:t>14</w:t>
+      </w:r>
+      <w:r>
+        <w:t>C-CO</w:t>
+      </w:r>
+      <w:r>
+        <w:rPr>
+          <w:vertAlign w:val="subscript"/>
+        </w:rPr>
+        <w:t>2</w:t>
+      </w:r>
+      <w:r>
+        <w:t>. To test this effect fully, it would be ideal to measure splits of the same sample at multip</w:t>
+      </w:r>
+      <w:r>
+        <w:t xml:space="preserve">le points in time, but </w:t>
+      </w:r>
+      <w:r>
+        <w:t xml:space="preserve">this was not possible within the confines of this study. The slight increase in the difference between control and treatment sample </w:t>
+      </w:r>
+      <w:r>
+        <w:rPr>
+          <w:vertAlign w:val="superscript"/>
+        </w:rPr>
+        <w:t>14</w:t>
+      </w:r>
+      <w:r>
+        <w:t>C-CO</w:t>
+      </w:r>
+      <w:r>
+        <w:rPr>
+          <w:vertAlign w:val="subscript"/>
+        </w:rPr>
+        <w:t>2</w:t>
+      </w:r>
+      <w:r>
+        <w:t xml:space="preserve"> </w:t>
+      </w:r>
+      <w:r>
+        <w:t xml:space="preserve">seen with increased duration of storage in the highly enriched samples from Oak Ridge, TN, analyzed in Experiment 3, suggests that </w:t>
+      </w:r>
+      <w:r>
+        <w:t xml:space="preserve">some of the most recently fixed carbon may be preferentially lost over time. These samples were included precisely because the highly enriched label was concentrated in the most recently fixed carbon, and therefore should be a sensitive indicator of whether or not storage leads to losses. However, as the incubations conducted after 4 years of storage were done in a different laboratory under different conditions than the incubations after 14 years of storage, we caution that this may not represent a real trend. </w:t>
+      </w:r>
+    </w:p>
+    <w:p/>
+    <w:p>
+      <w:r>
+        <w:rPr>
+          <w:bCs/>
+        </w:rPr>
+        <w:t xml:space="preserve">Overall, </w:t>
+      </w:r>
+      <w:r>
+        <w:rPr>
+          <w:bCs/>
+        </w:rPr>
+        <w:t>the slight increase in the apparent age of respired</w:t>
+      </w:r>
+      <w:r>
+        <w:rPr>
+          <w:bCs/>
+        </w:rPr>
+        <w:t xml:space="preserve"> </w:t>
+      </w:r>
+      <w:r>
+        <w:rPr>
+          <w:bCs/>
+        </w:rPr>
+        <w:t>CO</w:t>
+      </w:r>
+      <w:r>
+        <w:rPr>
+          <w:bCs/>
+          <w:vertAlign w:val="subscript"/>
+        </w:rPr>
+        <w:t>2</w:t>
+      </w:r>
+      <w:r>
+        <w:rPr>
+          <w:bCs/>
+        </w:rPr>
+        <w:t xml:space="preserve"> </w:t>
+      </w:r>
+      <w:r>
+        <w:rPr>
+          <w:bCs/>
+        </w:rPr>
+        <w:t xml:space="preserve">seems to be consistent across </w:t>
+      </w:r>
+      <w:r>
+        <w:rPr>
+          <w:bCs/>
+        </w:rPr>
+        <w:t>the soils studied, but stronger in grassland soils than in forest soils.</w:t>
+      </w:r>
+      <w:r>
+        <w:t xml:space="preserve"> </w:t>
+      </w:r>
+      <w:r>
+        <w:rPr>
+          <w:bCs/>
+        </w:rPr>
+        <w:t>In the context of modeling applications, the d</w:t>
+      </w:r>
+      <w:r>
+        <w:rPr>
+          <w:bCs/>
+        </w:rPr>
+        <w:t xml:space="preserve">ifferences in </w:t>
+      </w:r>
+      <w:r>
+        <w:rPr>
+          <w:bCs/>
+          <w:vertAlign w:val="superscript"/>
+        </w:rPr>
+        <w:t>14</w:t>
+      </w:r>
+      <w:r>
+        <w:rPr>
+          <w:bCs/>
+        </w:rPr>
+        <w:t>C-</w:t>
+      </w:r>
+      <w:r>
+        <w:rPr>
+          <w:bCs/>
+        </w:rPr>
+        <w:t>CO</w:t>
+      </w:r>
+      <w:r>
+        <w:rPr>
+          <w:bCs/>
+          <w:vertAlign w:val="subscript"/>
+        </w:rPr>
+        <w:t>2</w:t>
+      </w:r>
+      <w:r>
+        <w:rPr>
+          <w:bCs/>
+        </w:rPr>
+        <w:t xml:space="preserve"> </w:t>
+      </w:r>
+      <w:r>
+        <w:rPr>
+          <w:bCs/>
+        </w:rPr>
+        <w:t>caused by air-drying and subsequent rewetting observed</w:t>
+      </w:r>
+      <w:r>
+        <w:rPr>
+          <w:bCs/>
+        </w:rPr>
+        <w:t xml:space="preserve"> in this study </w:t>
+      </w:r>
+      <w:r>
+        <w:rPr>
+          <w:bCs/>
+        </w:rPr>
+        <w:t xml:space="preserve">would lead to </w:t>
+      </w:r>
+      <w:r>
+        <w:rPr>
+          <w:bCs/>
+        </w:rPr>
+        <w:t>shift</w:t>
+      </w:r>
+      <w:r>
+        <w:rPr>
+          <w:bCs/>
+        </w:rPr>
+        <w:t>s in</w:t>
+      </w:r>
+      <w:r>
+        <w:rPr>
+          <w:bCs/>
+        </w:rPr>
+        <w:t xml:space="preserve"> apparent transit time of soil carbon by 5 to 10 years relative to estimates from incubations of soils that have not undergone air-drying</w:t>
+      </w:r>
+      <w:r>
+        <w:rPr>
+          <w:bCs/>
+        </w:rPr>
+        <w:t xml:space="preserve">. Depending on the needed resolution, this difference may be negligible, but future studies should consider the possible consequences of this shift. </w:t>
+      </w:r>
+      <w:r>
+        <w:t xml:space="preserve">In conclusion, we </w:t>
+      </w:r>
+      <w:r>
+        <w:rPr>
+          <w:bCs/>
+        </w:rPr>
+        <w:t>believe the radiocarbon incubation technique for archived soils is promising approach for improving soil carbon models</w:t>
+      </w:r>
+      <w:r>
+        <w:rPr>
+          <w:bCs/>
+        </w:rPr>
+        <w:t xml:space="preserve">, and that the benefit of having observations of the system at multiple time points outweighs the slight shift in </w:t>
+      </w:r>
+      <w:r>
+        <w:rPr>
+          <w:bCs/>
+          <w:vertAlign w:val="superscript"/>
+        </w:rPr>
+        <w:t>14</w:t>
+      </w:r>
+      <w:r>
+        <w:rPr>
+          <w:bCs/>
+        </w:rPr>
+        <w:t>C-CO</w:t>
+      </w:r>
+      <w:r>
+        <w:rPr>
+          <w:bCs/>
+          <w:vertAlign w:val="subscript"/>
+        </w:rPr>
+        <w:t>2</w:t>
+      </w:r>
+      <w:r>
+        <w:rPr>
+          <w:bCs/>
+        </w:rPr>
+        <w:t xml:space="preserve"> caused by the processes of air-drying, storage, and rewetting. </w:t>
+      </w:r>
+    </w:p>
+    <w:p/>
     <w:p/>
     <w:sectPr>
       <w:pgSz w:w="12240" w:h="15840"/>
@@ -3087,7 +3679,7 @@
 
 <file path=word/comments.xml><?xml version="1.0" encoding="utf-8"?>
 <w:comments xmlns:wpc="http://schemas.microsoft.com/office/word/2010/wordprocessingCanvas" xmlns:mo="http://schemas.microsoft.com/office/mac/office/2008/main" xmlns:mc="http://schemas.openxmlformats.org/markup-compatibility/2006" xmlns:mv="urn:schemas-microsoft-com:mac:vml" xmlns:o="urn:schemas-microsoft-com:office:office" xmlns:r="http://schemas.openxmlformats.org/officeDocument/2006/relationships" xmlns:m="http://schemas.openxmlformats.org/officeDocument/2006/math" xmlns:v="urn:schemas-microsoft-com:vml" xmlns:wp14="http://schemas.microsoft.com/office/word/2010/wordprocessingDrawing" xmlns:wp="http://schemas.openxmlformats.org/drawingml/2006/wordprocessingDrawing" xmlns:w10="urn:schemas-microsoft-com:office:word" xmlns:w="http://schemas.openxmlformats.org/wordprocessingml/2006/main" xmlns:w14="http://schemas.microsoft.com/office/word/2010/wordml" xmlns:wpg="http://schemas.microsoft.com/office/word/2010/wordprocessingGroup" xmlns:wpi="http://schemas.microsoft.com/office/word/2010/wordprocessingInk" xmlns:wne="http://schemas.microsoft.com/office/word/2006/wordml" xmlns:wps="http://schemas.microsoft.com/office/word/2010/wordprocessingShape" mc:Ignorable="w14 wp14">
-  <w:comment w:id="0" w:author="Jeff Beem-Miller" w:date="2020-05-18T13:36:00Z" w:initials="JB">
+  <w:comment w:id="1" w:author="Jeff Beem-Miller" w:date="2020-05-18T13:36:00Z" w:initials="JB">
     <w:p>
       <w:pPr>
         <w:pStyle w:val="CommentText"/>
@@ -3448,6 +4040,146 @@
     </w:lvl>
   </w:abstractNum>
   <w:abstractNum w:abstractNumId="3">
+    <w:nsid w:val="377C4101"/>
+    <w:multiLevelType w:val="hybridMultilevel"/>
+    <w:tmpl w:val="2C866AB8"/>
+    <w:lvl w:ilvl="0" w:tplc="7AD6099E">
+      <w:start w:val="1"/>
+      <w:numFmt w:val="bullet"/>
+      <w:lvlText w:val=""/>
+      <w:lvlJc w:val="left"/>
+      <w:pPr>
+        <w:tabs>
+          <w:tab w:val="num" w:pos="720"/>
+        </w:tabs>
+        <w:ind w:left="720" w:hanging="360"/>
+      </w:pPr>
+      <w:rPr>
+        <w:rFonts w:ascii="Wingdings" w:hAnsi="Wingdings" w:hint="default"/>
+      </w:rPr>
+    </w:lvl>
+    <w:lvl w:ilvl="1" w:tplc="6B68D484" w:tentative="1">
+      <w:start w:val="1"/>
+      <w:numFmt w:val="bullet"/>
+      <w:lvlText w:val=""/>
+      <w:lvlJc w:val="left"/>
+      <w:pPr>
+        <w:tabs>
+          <w:tab w:val="num" w:pos="1440"/>
+        </w:tabs>
+        <w:ind w:left="1440" w:hanging="360"/>
+      </w:pPr>
+      <w:rPr>
+        <w:rFonts w:ascii="Wingdings" w:hAnsi="Wingdings" w:hint="default"/>
+      </w:rPr>
+    </w:lvl>
+    <w:lvl w:ilvl="2" w:tplc="588A1C8A" w:tentative="1">
+      <w:start w:val="1"/>
+      <w:numFmt w:val="bullet"/>
+      <w:lvlText w:val=""/>
+      <w:lvlJc w:val="left"/>
+      <w:pPr>
+        <w:tabs>
+          <w:tab w:val="num" w:pos="2160"/>
+        </w:tabs>
+        <w:ind w:left="2160" w:hanging="360"/>
+      </w:pPr>
+      <w:rPr>
+        <w:rFonts w:ascii="Wingdings" w:hAnsi="Wingdings" w:hint="default"/>
+      </w:rPr>
+    </w:lvl>
+    <w:lvl w:ilvl="3" w:tplc="5EB83646" w:tentative="1">
+      <w:start w:val="1"/>
+      <w:numFmt w:val="bullet"/>
+      <w:lvlText w:val=""/>
+      <w:lvlJc w:val="left"/>
+      <w:pPr>
+        <w:tabs>
+          <w:tab w:val="num" w:pos="2880"/>
+        </w:tabs>
+        <w:ind w:left="2880" w:hanging="360"/>
+      </w:pPr>
+      <w:rPr>
+        <w:rFonts w:ascii="Wingdings" w:hAnsi="Wingdings" w:hint="default"/>
+      </w:rPr>
+    </w:lvl>
+    <w:lvl w:ilvl="4" w:tplc="A0E0337A" w:tentative="1">
+      <w:start w:val="1"/>
+      <w:numFmt w:val="bullet"/>
+      <w:lvlText w:val=""/>
+      <w:lvlJc w:val="left"/>
+      <w:pPr>
+        <w:tabs>
+          <w:tab w:val="num" w:pos="3600"/>
+        </w:tabs>
+        <w:ind w:left="3600" w:hanging="360"/>
+      </w:pPr>
+      <w:rPr>
+        <w:rFonts w:ascii="Wingdings" w:hAnsi="Wingdings" w:hint="default"/>
+      </w:rPr>
+    </w:lvl>
+    <w:lvl w:ilvl="5" w:tplc="444EE486" w:tentative="1">
+      <w:start w:val="1"/>
+      <w:numFmt w:val="bullet"/>
+      <w:lvlText w:val=""/>
+      <w:lvlJc w:val="left"/>
+      <w:pPr>
+        <w:tabs>
+          <w:tab w:val="num" w:pos="4320"/>
+        </w:tabs>
+        <w:ind w:left="4320" w:hanging="360"/>
+      </w:pPr>
+      <w:rPr>
+        <w:rFonts w:ascii="Wingdings" w:hAnsi="Wingdings" w:hint="default"/>
+      </w:rPr>
+    </w:lvl>
+    <w:lvl w:ilvl="6" w:tplc="815ACBC6" w:tentative="1">
+      <w:start w:val="1"/>
+      <w:numFmt w:val="bullet"/>
+      <w:lvlText w:val=""/>
+      <w:lvlJc w:val="left"/>
+      <w:pPr>
+        <w:tabs>
+          <w:tab w:val="num" w:pos="5040"/>
+        </w:tabs>
+        <w:ind w:left="5040" w:hanging="360"/>
+      </w:pPr>
+      <w:rPr>
+        <w:rFonts w:ascii="Wingdings" w:hAnsi="Wingdings" w:hint="default"/>
+      </w:rPr>
+    </w:lvl>
+    <w:lvl w:ilvl="7" w:tplc="EE38A2FE" w:tentative="1">
+      <w:start w:val="1"/>
+      <w:numFmt w:val="bullet"/>
+      <w:lvlText w:val=""/>
+      <w:lvlJc w:val="left"/>
+      <w:pPr>
+        <w:tabs>
+          <w:tab w:val="num" w:pos="5760"/>
+        </w:tabs>
+        <w:ind w:left="5760" w:hanging="360"/>
+      </w:pPr>
+      <w:rPr>
+        <w:rFonts w:ascii="Wingdings" w:hAnsi="Wingdings" w:hint="default"/>
+      </w:rPr>
+    </w:lvl>
+    <w:lvl w:ilvl="8" w:tplc="9BB027B4" w:tentative="1">
+      <w:start w:val="1"/>
+      <w:numFmt w:val="bullet"/>
+      <w:lvlText w:val=""/>
+      <w:lvlJc w:val="left"/>
+      <w:pPr>
+        <w:tabs>
+          <w:tab w:val="num" w:pos="6480"/>
+        </w:tabs>
+        <w:ind w:left="6480" w:hanging="360"/>
+      </w:pPr>
+      <w:rPr>
+        <w:rFonts w:ascii="Wingdings" w:hAnsi="Wingdings" w:hint="default"/>
+      </w:rPr>
+    </w:lvl>
+  </w:abstractNum>
+  <w:abstractNum w:abstractNumId="4">
     <w:nsid w:val="47293B0E"/>
     <w:multiLevelType w:val="hybridMultilevel"/>
     <w:tmpl w:val="AFCE1B6E"/>
@@ -3533,7 +4265,7 @@
       </w:pPr>
     </w:lvl>
   </w:abstractNum>
-  <w:abstractNum w:abstractNumId="4">
+  <w:abstractNum w:abstractNumId="5">
     <w:nsid w:val="47D3262E"/>
     <w:multiLevelType w:val="hybridMultilevel"/>
     <w:tmpl w:val="E3805F12"/>
@@ -3646,7 +4378,7 @@
       </w:rPr>
     </w:lvl>
   </w:abstractNum>
-  <w:abstractNum w:abstractNumId="5">
+  <w:abstractNum w:abstractNumId="6">
     <w:nsid w:val="5037149D"/>
     <w:multiLevelType w:val="hybridMultilevel"/>
     <w:tmpl w:val="F9EC57C4"/>
@@ -3759,7 +4491,7 @@
       </w:rPr>
     </w:lvl>
   </w:abstractNum>
-  <w:abstractNum w:abstractNumId="6">
+  <w:abstractNum w:abstractNumId="7">
     <w:nsid w:val="53EF465A"/>
     <w:multiLevelType w:val="hybridMultilevel"/>
     <w:tmpl w:val="C9FA117A"/>
@@ -3848,7 +4580,7 @@
       </w:pPr>
     </w:lvl>
   </w:abstractNum>
-  <w:abstractNum w:abstractNumId="7">
+  <w:abstractNum w:abstractNumId="8">
     <w:nsid w:val="541324A3"/>
     <w:multiLevelType w:val="hybridMultilevel"/>
     <w:tmpl w:val="65EA52BE"/>
@@ -3934,7 +4666,7 @@
       </w:pPr>
     </w:lvl>
   </w:abstractNum>
-  <w:abstractNum w:abstractNumId="8">
+  <w:abstractNum w:abstractNumId="9">
     <w:nsid w:val="673820E0"/>
     <w:multiLevelType w:val="hybridMultilevel"/>
     <w:tmpl w:val="D5829BC4"/>
@@ -4047,7 +4779,7 @@
       </w:rPr>
     </w:lvl>
   </w:abstractNum>
-  <w:abstractNum w:abstractNumId="9">
+  <w:abstractNum w:abstractNumId="10">
     <w:nsid w:val="785A540A"/>
     <w:multiLevelType w:val="hybridMultilevel"/>
     <w:tmpl w:val="862482FC"/>
@@ -4134,19 +4866,19 @@
     </w:lvl>
   </w:abstractNum>
   <w:num w:numId="1">
+    <w:abstractNumId w:val="5"/>
+  </w:num>
+  <w:num w:numId="2">
     <w:abstractNumId w:val="4"/>
   </w:num>
-  <w:num w:numId="2">
-    <w:abstractNumId w:val="3"/>
-  </w:num>
   <w:num w:numId="3">
-    <w:abstractNumId w:val="7"/>
+    <w:abstractNumId w:val="8"/>
   </w:num>
   <w:num w:numId="4">
     <w:abstractNumId w:val="0"/>
   </w:num>
   <w:num w:numId="5">
-    <w:abstractNumId w:val="8"/>
+    <w:abstractNumId w:val="9"/>
   </w:num>
   <w:num w:numId="6">
     <w:abstractNumId w:val="1"/>
@@ -4155,13 +4887,16 @@
     <w:abstractNumId w:val="2"/>
   </w:num>
   <w:num w:numId="8">
-    <w:abstractNumId w:val="5"/>
+    <w:abstractNumId w:val="6"/>
   </w:num>
   <w:num w:numId="9">
-    <w:abstractNumId w:val="9"/>
+    <w:abstractNumId w:val="10"/>
   </w:num>
   <w:num w:numId="10">
-    <w:abstractNumId w:val="6"/>
+    <w:abstractNumId w:val="7"/>
+  </w:num>
+  <w:num w:numId="11">
+    <w:abstractNumId w:val="3"/>
   </w:num>
 </w:numbering>
 </file>

</xml_diff>